<commit_message>
fixed minor error in readme
</commit_message>
<xml_diff>
--- a/README.docx
+++ b/README.docx
@@ -265,8 +265,6 @@
           <w:szCs w:val="32"/>
         </w:rPr>
       </w:pPr>
-      <w:bookmarkStart w:id="0" w:name="_GoBack"/>
-      <w:bookmarkEnd w:id="0"/>
     </w:p>
     <w:sdt>
       <w:sdtPr>
@@ -1677,7 +1675,7 @@
           </w14:textOutline>
         </w:rPr>
       </w:pPr>
-      <w:bookmarkStart w:id="1" w:name="_Toc513196155"/>
+      <w:bookmarkStart w:id="0" w:name="_Toc513196155"/>
       <w:r>
         <w:rPr>
           <w:rFonts w:ascii="Helvetica" w:hAnsi="Helvetica"/>
@@ -1699,7 +1697,7 @@
         <w:lastRenderedPageBreak/>
         <w:t>Setup</w:t>
       </w:r>
-      <w:bookmarkEnd w:id="1"/>
+      <w:bookmarkEnd w:id="0"/>
     </w:p>
     <w:p>
       <w:pPr>
@@ -1721,7 +1719,7 @@
           <w:szCs w:val="24"/>
         </w:rPr>
       </w:pPr>
-      <w:bookmarkStart w:id="2" w:name="_Toc513196156"/>
+      <w:bookmarkStart w:id="1" w:name="_Toc513196156"/>
       <w:r>
         <w:rPr>
           <w:rFonts w:ascii="Helvetica" w:hAnsi="Helvetica"/>
@@ -1732,7 +1730,7 @@
         </w:rPr>
         <w:t>Installation/Configuration</w:t>
       </w:r>
-      <w:bookmarkEnd w:id="2"/>
+      <w:bookmarkEnd w:id="1"/>
     </w:p>
     <w:p>
       <w:pPr>
@@ -2369,7 +2367,7 @@
           <w:szCs w:val="24"/>
         </w:rPr>
       </w:pPr>
-      <w:bookmarkStart w:id="3" w:name="_Toc513196157"/>
+      <w:bookmarkStart w:id="2" w:name="_Toc513196157"/>
       <w:r>
         <w:rPr>
           <w:rFonts w:ascii="Helvetica" w:hAnsi="Helvetica"/>
@@ -2390,7 +2388,7 @@
         </w:rPr>
         <w:t xml:space="preserve"> Configuration</w:t>
       </w:r>
-      <w:bookmarkEnd w:id="3"/>
+      <w:bookmarkEnd w:id="2"/>
     </w:p>
     <w:p>
       <w:pPr>
@@ -3566,7 +3564,7 @@
           <w:szCs w:val="24"/>
         </w:rPr>
       </w:pPr>
-      <w:bookmarkStart w:id="4" w:name="_Toc513196158"/>
+      <w:bookmarkStart w:id="3" w:name="_Toc513196158"/>
       <w:r>
         <w:rPr>
           <w:rFonts w:ascii="Helvetica" w:hAnsi="Helvetica"/>
@@ -3577,7 +3575,7 @@
         </w:rPr>
         <w:t>IE11 Configuration</w:t>
       </w:r>
-      <w:bookmarkEnd w:id="4"/>
+      <w:bookmarkEnd w:id="3"/>
     </w:p>
     <w:p>
       <w:pPr>
@@ -3621,25 +3619,7 @@
           <w:sz w:val="24"/>
           <w:szCs w:val="24"/>
         </w:rPr>
-        <w:t xml:space="preserve"> driver is the commonly used driver for this platform as there are issues with the 64 bit version. Currently, WDIO pulls the </w:t>
-      </w:r>
-      <w:proofErr w:type="gramStart"/>
-      <w:r>
-        <w:rPr>
-          <w:rStyle w:val="s1"/>
-          <w:sz w:val="24"/>
-          <w:szCs w:val="24"/>
-        </w:rPr>
-        <w:t>64 bit</w:t>
-      </w:r>
-      <w:proofErr w:type="gramEnd"/>
-      <w:r>
-        <w:rPr>
-          <w:rStyle w:val="s1"/>
-          <w:sz w:val="24"/>
-          <w:szCs w:val="24"/>
-        </w:rPr>
-        <w:t xml:space="preserve"> version so we have a config.ie.js file that forces WDIO to pull the 32 bit version from </w:t>
+        <w:t xml:space="preserve"> driver is the commonly used driver for this platform as there are issues with the 64 bit version. Currently, WDIO pulls the 64 bit version so we have a config.ie.js file that forces WDIO to pull the 32 bit version from </w:t>
       </w:r>
       <w:proofErr w:type="spellStart"/>
       <w:r>
@@ -3825,7 +3805,7 @@
           <w:szCs w:val="24"/>
         </w:rPr>
       </w:pPr>
-      <w:bookmarkStart w:id="5" w:name="_Toc513196159"/>
+      <w:bookmarkStart w:id="4" w:name="_Toc513196159"/>
       <w:r>
         <w:rPr>
           <w:rFonts w:ascii="Helvetica" w:hAnsi="Helvetica"/>
@@ -3836,7 +3816,7 @@
         </w:rPr>
         <w:t>Android Configuration</w:t>
       </w:r>
-      <w:bookmarkEnd w:id="5"/>
+      <w:bookmarkEnd w:id="4"/>
     </w:p>
     <w:p>
       <w:pPr>
@@ -4189,27 +4169,7 @@
           <w:sz w:val="24"/>
           <w:szCs w:val="24"/>
         </w:rPr>
-        <w:t xml:space="preserve"> install -r C:\Users\Admin\Desktop\com.android.chrome_65.0.3325.109-332510962_minAPI24(x</w:t>
-      </w:r>
-      <w:proofErr w:type="gramStart"/>
-      <w:r>
-        <w:rPr>
-          <w:rStyle w:val="s1"/>
-          <w:rFonts w:ascii="Courier" w:hAnsi="Courier"/>
-          <w:sz w:val="24"/>
-          <w:szCs w:val="24"/>
-        </w:rPr>
-        <w:t>86,x</w:t>
-      </w:r>
-      <w:proofErr w:type="gramEnd"/>
-      <w:r>
-        <w:rPr>
-          <w:rStyle w:val="s1"/>
-          <w:rFonts w:ascii="Courier" w:hAnsi="Courier"/>
-          <w:sz w:val="24"/>
-          <w:szCs w:val="24"/>
-        </w:rPr>
-        <w:t xml:space="preserve">86_64)(nodpi)_apkmirror.com.apk </w:t>
+        <w:t xml:space="preserve"> install -r C:\Users\Admin\Desktop\com.android.chrome_65.0.3325.109-332510962_minAPI24(x86,x86_64)(nodpi)_apkmirror.com.apk </w:t>
       </w:r>
     </w:p>
     <w:p>
@@ -4576,7 +4536,7 @@
           <w:szCs w:val="24"/>
         </w:rPr>
       </w:pPr>
-      <w:bookmarkStart w:id="6" w:name="_Toc513196160"/>
+      <w:bookmarkStart w:id="5" w:name="_Toc513196160"/>
       <w:r>
         <w:rPr>
           <w:rStyle w:val="s1"/>
@@ -4588,7 +4548,7 @@
         </w:rPr>
         <w:t>iPhone Configuration</w:t>
       </w:r>
-      <w:bookmarkEnd w:id="6"/>
+      <w:bookmarkEnd w:id="5"/>
     </w:p>
     <w:p>
       <w:pPr>
@@ -4672,7 +4632,7 @@
           <w:szCs w:val="24"/>
         </w:rPr>
       </w:pPr>
-      <w:bookmarkStart w:id="7" w:name="_Toc513196161"/>
+      <w:bookmarkStart w:id="6" w:name="_Toc513196161"/>
       <w:r>
         <w:rPr>
           <w:rStyle w:val="s1"/>
@@ -4684,7 +4644,7 @@
         </w:rPr>
         <w:t>IDE Configuration</w:t>
       </w:r>
-      <w:bookmarkEnd w:id="7"/>
+      <w:bookmarkEnd w:id="6"/>
     </w:p>
     <w:p>
       <w:pPr>
@@ -4792,21 +4752,7 @@
         <w:rPr>
           <w:rFonts w:ascii="Helvetica" w:hAnsi="Helvetica"/>
         </w:rPr>
-        <w:t xml:space="preserve">3. Open VSC and click the 'Extensions' icon on the </w:t>
-      </w:r>
-      <w:proofErr w:type="gramStart"/>
-      <w:r>
-        <w:rPr>
-          <w:rFonts w:ascii="Helvetica" w:hAnsi="Helvetica"/>
-        </w:rPr>
-        <w:t>far left</w:t>
-      </w:r>
-      <w:proofErr w:type="gramEnd"/>
-      <w:r>
-        <w:rPr>
-          <w:rFonts w:ascii="Helvetica" w:hAnsi="Helvetica"/>
-        </w:rPr>
-        <w:t xml:space="preserve"> menu bar</w:t>
+        <w:t>3. Open VSC and click the 'Extensions' icon on the far left menu bar</w:t>
       </w:r>
       <w:r>
         <w:rPr>
@@ -4987,7 +4933,6 @@
         <w:t>"</w:t>
       </w:r>
       <w:proofErr w:type="spellStart"/>
-      <w:proofErr w:type="gramStart"/>
       <w:r>
         <w:rPr>
           <w:rFonts w:ascii="Helvetica" w:eastAsia="Times New Roman" w:hAnsi="Helvetica" w:cs="Times New Roman"/>
@@ -4998,7 +4943,6 @@
         <w:t>window.zoomLevel</w:t>
       </w:r>
       <w:proofErr w:type="spellEnd"/>
-      <w:proofErr w:type="gramEnd"/>
       <w:r>
         <w:rPr>
           <w:rFonts w:ascii="Helvetica" w:eastAsia="Times New Roman" w:hAnsi="Helvetica" w:cs="Times New Roman"/>
@@ -5066,7 +5010,6 @@
         <w:t>"</w:t>
       </w:r>
       <w:proofErr w:type="spellStart"/>
-      <w:proofErr w:type="gramStart"/>
       <w:r>
         <w:rPr>
           <w:rFonts w:ascii="Helvetica" w:eastAsia="Times New Roman" w:hAnsi="Helvetica" w:cs="Times New Roman"/>
@@ -5077,7 +5020,6 @@
         <w:t>cucumberautocomplete.steps</w:t>
       </w:r>
       <w:proofErr w:type="spellEnd"/>
-      <w:proofErr w:type="gramEnd"/>
       <w:r>
         <w:rPr>
           <w:rFonts w:ascii="Helvetica" w:eastAsia="Times New Roman" w:hAnsi="Helvetica" w:cs="Times New Roman"/>
@@ -5337,7 +5279,6 @@
         <w:t>"</w:t>
       </w:r>
       <w:proofErr w:type="spellStart"/>
-      <w:proofErr w:type="gramStart"/>
       <w:r>
         <w:rPr>
           <w:rFonts w:ascii="Helvetica" w:eastAsia="Times New Roman" w:hAnsi="Helvetica" w:cs="Times New Roman"/>
@@ -5348,7 +5289,6 @@
         <w:t>cucumberautocomplete.syncfeatures</w:t>
       </w:r>
       <w:proofErr w:type="spellEnd"/>
-      <w:proofErr w:type="gramEnd"/>
       <w:r>
         <w:rPr>
           <w:rFonts w:ascii="Helvetica" w:eastAsia="Times New Roman" w:hAnsi="Helvetica" w:cs="Times New Roman"/>
@@ -5416,7 +5356,6 @@
         <w:t>"</w:t>
       </w:r>
       <w:proofErr w:type="spellStart"/>
-      <w:proofErr w:type="gramStart"/>
       <w:r>
         <w:rPr>
           <w:rFonts w:ascii="Helvetica" w:eastAsia="Times New Roman" w:hAnsi="Helvetica" w:cs="Times New Roman"/>
@@ -5427,7 +5366,6 @@
         <w:t>cucumberautocomplete.strictGherkinCompletion</w:t>
       </w:r>
       <w:proofErr w:type="spellEnd"/>
-      <w:proofErr w:type="gramEnd"/>
       <w:r>
         <w:rPr>
           <w:rFonts w:ascii="Helvetica" w:eastAsia="Times New Roman" w:hAnsi="Helvetica" w:cs="Times New Roman"/>
@@ -5495,7 +5433,6 @@
         <w:t>"</w:t>
       </w:r>
       <w:proofErr w:type="spellStart"/>
-      <w:proofErr w:type="gramStart"/>
       <w:r>
         <w:rPr>
           <w:rFonts w:ascii="Helvetica" w:eastAsia="Times New Roman" w:hAnsi="Helvetica" w:cs="Times New Roman"/>
@@ -5506,7 +5443,6 @@
         <w:t>cucumberautocomplete.smartSnippets</w:t>
       </w:r>
       <w:proofErr w:type="spellEnd"/>
-      <w:proofErr w:type="gramEnd"/>
       <w:r>
         <w:rPr>
           <w:rFonts w:ascii="Helvetica" w:eastAsia="Times New Roman" w:hAnsi="Helvetica" w:cs="Times New Roman"/>
@@ -5574,7 +5510,6 @@
         <w:t>"</w:t>
       </w:r>
       <w:proofErr w:type="spellStart"/>
-      <w:proofErr w:type="gramStart"/>
       <w:r>
         <w:rPr>
           <w:rFonts w:ascii="Helvetica" w:eastAsia="Times New Roman" w:hAnsi="Helvetica" w:cs="Times New Roman"/>
@@ -5585,7 +5520,6 @@
         <w:t>cucumberautocomplete.stepsInvariants</w:t>
       </w:r>
       <w:proofErr w:type="spellEnd"/>
-      <w:proofErr w:type="gramEnd"/>
       <w:r>
         <w:rPr>
           <w:rFonts w:ascii="Helvetica" w:eastAsia="Times New Roman" w:hAnsi="Helvetica" w:cs="Times New Roman"/>
@@ -5653,7 +5587,6 @@
         <w:t>"</w:t>
       </w:r>
       <w:proofErr w:type="spellStart"/>
-      <w:proofErr w:type="gramStart"/>
       <w:r>
         <w:rPr>
           <w:rFonts w:ascii="Helvetica" w:eastAsia="Times New Roman" w:hAnsi="Helvetica" w:cs="Times New Roman"/>
@@ -5664,7 +5597,6 @@
         <w:t>cucumberautocomplete.customParameters</w:t>
       </w:r>
       <w:proofErr w:type="spellEnd"/>
-      <w:proofErr w:type="gramEnd"/>
       <w:r>
         <w:rPr>
           <w:rFonts w:ascii="Helvetica" w:eastAsia="Times New Roman" w:hAnsi="Helvetica" w:cs="Times New Roman"/>
@@ -5902,7 +5834,6 @@
         <w:t>"</w:t>
       </w:r>
       <w:proofErr w:type="spellStart"/>
-      <w:proofErr w:type="gramStart"/>
       <w:r>
         <w:rPr>
           <w:rFonts w:ascii="Helvetica" w:eastAsia="Times New Roman" w:hAnsi="Helvetica" w:cs="Times New Roman"/>
@@ -5913,7 +5844,6 @@
         <w:t>cucumberautocomplete.pages</w:t>
       </w:r>
       <w:proofErr w:type="spellEnd"/>
-      <w:proofErr w:type="gramEnd"/>
       <w:r>
         <w:rPr>
           <w:rFonts w:ascii="Helvetica" w:eastAsia="Times New Roman" w:hAnsi="Helvetica" w:cs="Times New Roman"/>
@@ -6227,7 +6157,6 @@
         <w:t>"</w:t>
       </w:r>
       <w:proofErr w:type="spellStart"/>
-      <w:proofErr w:type="gramStart"/>
       <w:r>
         <w:rPr>
           <w:rFonts w:ascii="Helvetica" w:eastAsia="Times New Roman" w:hAnsi="Helvetica" w:cs="Times New Roman"/>
@@ -6238,7 +6167,6 @@
         <w:t>editor.quickSuggestions</w:t>
       </w:r>
       <w:proofErr w:type="spellEnd"/>
-      <w:proofErr w:type="gramEnd"/>
       <w:r>
         <w:rPr>
           <w:rFonts w:ascii="Helvetica" w:eastAsia="Times New Roman" w:hAnsi="Helvetica" w:cs="Times New Roman"/>
@@ -6471,7 +6399,6 @@
         <w:t>"</w:t>
       </w:r>
       <w:proofErr w:type="spellStart"/>
-      <w:proofErr w:type="gramStart"/>
       <w:r>
         <w:rPr>
           <w:rFonts w:ascii="Helvetica" w:eastAsia="Times New Roman" w:hAnsi="Helvetica" w:cs="Times New Roman"/>
@@ -6482,7 +6409,6 @@
         <w:t>files.autoSave</w:t>
       </w:r>
       <w:proofErr w:type="spellEnd"/>
-      <w:proofErr w:type="gramEnd"/>
       <w:r>
         <w:rPr>
           <w:rFonts w:ascii="Helvetica" w:eastAsia="Times New Roman" w:hAnsi="Helvetica" w:cs="Times New Roman"/>
@@ -6570,7 +6496,7 @@
           <w:szCs w:val="28"/>
         </w:rPr>
       </w:pPr>
-      <w:bookmarkStart w:id="8" w:name="_Toc513196162"/>
+      <w:bookmarkStart w:id="7" w:name="_Toc513196162"/>
       <w:r>
         <w:rPr>
           <w:rFonts w:ascii="Helvetica" w:hAnsi="Helvetica"/>
@@ -6581,7 +6507,7 @@
         </w:rPr>
         <w:t>Running Tests</w:t>
       </w:r>
-      <w:bookmarkEnd w:id="8"/>
+      <w:bookmarkEnd w:id="7"/>
     </w:p>
     <w:p/>
     <w:p>
@@ -6928,8 +6854,17 @@
         </w:rPr>
         <w:t xml:space="preserve">Windows: </w:t>
       </w:r>
+      <w:proofErr w:type="gramStart"/>
+      <w:r>
+        <w:rPr>
+          <w:rFonts w:cs="Helvetica"/>
+          <w:sz w:val="24"/>
+          <w:szCs w:val="24"/>
+        </w:rPr>
+        <w:t>$</w:t>
+      </w:r>
       <w:proofErr w:type="spellStart"/>
-      <w:proofErr w:type="gramStart"/>
+      <w:proofErr w:type="gramEnd"/>
       <w:r>
         <w:rPr>
           <w:rFonts w:ascii="Courier" w:hAnsi="Courier" w:cs="Helvetica"/>
@@ -6939,7 +6874,6 @@
         <w:t>env:TAG</w:t>
       </w:r>
       <w:proofErr w:type="spellEnd"/>
-      <w:proofErr w:type="gramEnd"/>
       <w:r>
         <w:rPr>
           <w:rFonts w:ascii="Courier" w:hAnsi="Courier" w:cs="Helvetica"/>
@@ -7002,8 +6936,17 @@
         </w:rPr>
         <w:t xml:space="preserve">, </w:t>
       </w:r>
+      <w:r>
+        <w:rPr>
+          <w:rFonts w:cs="Helvetica"/>
+          <w:sz w:val="24"/>
+          <w:szCs w:val="24"/>
+        </w:rPr>
+        <w:t>$</w:t>
+      </w:r>
+      <w:bookmarkStart w:id="8" w:name="_GoBack"/>
+      <w:bookmarkEnd w:id="8"/>
       <w:proofErr w:type="spellStart"/>
-      <w:proofErr w:type="gramStart"/>
       <w:r>
         <w:rPr>
           <w:rFonts w:ascii="Courier" w:hAnsi="Courier" w:cs="Helvetica"/>
@@ -7029,7 +6972,6 @@
         <w:t>TAG</w:t>
       </w:r>
       <w:proofErr w:type="spellEnd"/>
-      <w:proofErr w:type="gramEnd"/>
       <w:r>
         <w:rPr>
           <w:rFonts w:ascii="Courier" w:hAnsi="Courier" w:cs="Helvetica"/>
@@ -7341,7 +7283,6 @@
         </w:rPr>
       </w:pPr>
       <w:proofErr w:type="spellStart"/>
-      <w:proofErr w:type="gramStart"/>
       <w:r>
         <w:rPr>
           <w:rStyle w:val="s1"/>
@@ -7359,17 +7300,7 @@
           <w:sz w:val="24"/>
           <w:szCs w:val="24"/>
         </w:rPr>
-        <w:t xml:space="preserve"> .</w:t>
-      </w:r>
-      <w:proofErr w:type="gramEnd"/>
-      <w:r>
-        <w:rPr>
-          <w:rStyle w:val="s1"/>
-          <w:rFonts w:ascii="Courier" w:hAnsi="Courier"/>
-          <w:sz w:val="24"/>
-          <w:szCs w:val="24"/>
-        </w:rPr>
-        <w:t xml:space="preserve"> -r -c /docs/</w:t>
+        <w:t xml:space="preserve"> . -r -c /docs/</w:t>
       </w:r>
       <w:proofErr w:type="spellStart"/>
       <w:r>
@@ -7809,7 +7740,6 @@
         <w:t xml:space="preserve">: Contains all dependencies installed as specified in </w:t>
       </w:r>
       <w:proofErr w:type="spellStart"/>
-      <w:proofErr w:type="gramStart"/>
       <w:r>
         <w:rPr>
           <w:rStyle w:val="s1"/>
@@ -7819,7 +7749,6 @@
         <w:t>package.json</w:t>
       </w:r>
       <w:proofErr w:type="spellEnd"/>
-      <w:proofErr w:type="gramEnd"/>
     </w:p>
     <w:p>
       <w:pPr>
@@ -8096,20 +8025,9 @@
           <w:sz w:val="24"/>
           <w:szCs w:val="24"/>
         </w:rPr>
-        <w:t>client_</w:t>
-      </w:r>
-      <w:proofErr w:type="gramStart"/>
-      <w:r>
-        <w:rPr>
-          <w:rStyle w:val="s1"/>
-          <w:b/>
-          <w:sz w:val="24"/>
-          <w:szCs w:val="24"/>
-        </w:rPr>
-        <w:t>secret.json</w:t>
+        <w:t>client_secret.json</w:t>
       </w:r>
       <w:proofErr w:type="spellEnd"/>
-      <w:proofErr w:type="gramEnd"/>
       <w:r>
         <w:rPr>
           <w:rStyle w:val="s1"/>
@@ -8459,7 +8377,6 @@
         <w:t xml:space="preserve">Being a node project, all dependencies are contained within </w:t>
       </w:r>
       <w:proofErr w:type="spellStart"/>
-      <w:proofErr w:type="gramStart"/>
       <w:r>
         <w:rPr>
           <w:rStyle w:val="s1"/>
@@ -8469,7 +8386,6 @@
         <w:t>package.json</w:t>
       </w:r>
       <w:proofErr w:type="spellEnd"/>
-      <w:proofErr w:type="gramEnd"/>
       <w:r>
         <w:rPr>
           <w:rStyle w:val="s1"/>
@@ -8882,7 +8798,6 @@
         <w:t xml:space="preserve"> capability from </w:t>
       </w:r>
       <w:proofErr w:type="spellStart"/>
-      <w:proofErr w:type="gramStart"/>
       <w:r>
         <w:rPr>
           <w:rStyle w:val="s1"/>
@@ -8892,7 +8807,6 @@
         <w:t>capabilities.json</w:t>
       </w:r>
       <w:proofErr w:type="spellEnd"/>
-      <w:proofErr w:type="gramEnd"/>
       <w:r>
         <w:rPr>
           <w:rStyle w:val="s1"/>
@@ -8928,7 +8842,6 @@
         <w:t xml:space="preserve"> Leveraging </w:t>
       </w:r>
       <w:proofErr w:type="spellStart"/>
-      <w:proofErr w:type="gramStart"/>
       <w:r>
         <w:rPr>
           <w:rStyle w:val="s1"/>
@@ -8938,7 +8851,6 @@
         <w:t>capabilities.json</w:t>
       </w:r>
       <w:proofErr w:type="spellEnd"/>
-      <w:proofErr w:type="gramEnd"/>
       <w:r>
         <w:rPr>
           <w:rStyle w:val="s1"/>
@@ -9290,7 +9202,6 @@
         </w:rPr>
         <w:t xml:space="preserve"> = </w:t>
       </w:r>
-      <w:proofErr w:type="gramStart"/>
       <w:r>
         <w:rPr>
           <w:rFonts w:ascii="Menlo" w:eastAsia="Times New Roman" w:hAnsi="Menlo" w:cs="Menlo"/>
@@ -9310,7 +9221,6 @@
         <w:t>(</w:t>
       </w:r>
       <w:proofErr w:type="spellStart"/>
-      <w:proofErr w:type="gramEnd"/>
       <w:r>
         <w:rPr>
           <w:rFonts w:ascii="Menlo" w:eastAsia="Times New Roman" w:hAnsi="Menlo" w:cs="Menlo"/>
@@ -9674,23 +9584,7 @@
           <w:sz w:val="24"/>
           <w:szCs w:val="24"/>
         </w:rPr>
-        <w:t>4. Add new locators files under</w:t>
-      </w:r>
-      <w:proofErr w:type="gramStart"/>
-      <w:r>
-        <w:rPr>
-          <w:sz w:val="24"/>
-          <w:szCs w:val="24"/>
-        </w:rPr>
-        <w:t xml:space="preserve"> ..</w:t>
-      </w:r>
-      <w:proofErr w:type="gramEnd"/>
-      <w:r>
-        <w:rPr>
-          <w:sz w:val="24"/>
-          <w:szCs w:val="24"/>
-        </w:rPr>
-        <w:t>/</w:t>
+        <w:t>4. Add new locators files under ../</w:t>
       </w:r>
       <w:proofErr w:type="spellStart"/>
       <w:r>
@@ -11699,7 +11593,7 @@
 </file>
 
 <file path=customXml/itemProps1.xml><?xml version="1.0" encoding="utf-8"?>
-<ds:datastoreItem xmlns:ds="http://schemas.openxmlformats.org/officeDocument/2006/customXml" ds:itemID="{D296C70B-7DEB-EB40-9097-F70DE9A69B61}">
+<ds:datastoreItem xmlns:ds="http://schemas.openxmlformats.org/officeDocument/2006/customXml" ds:itemID="{DFFF5B8F-77B6-1449-BD44-3D7D23C1EAE5}">
   <ds:schemaRefs>
     <ds:schemaRef ds:uri="http://schemas.openxmlformats.org/officeDocument/2006/bibliography"/>
   </ds:schemaRefs>

</xml_diff>